<commit_message>
revisao aulas 1 e 2
</commit_message>
<xml_diff>
--- a/aula1/intro_pof/aula1A.docx
+++ b/aula1/intro_pof/aula1A.docx
@@ -90,38 +90,14 @@
       </w:r>
     </w:p>
     <w:p>
-      <w:pPr>
-        <w:rPr>
-          <w:highlight w:val="yellow"/>
-        </w:rPr>
-      </w:pPr>
-      <w:r>
-        <w:rPr>
-          <w:highlight w:val="yellow"/>
-        </w:rPr>
+      <w:r>
         <w:t xml:space="preserve">Uma vez definidas as UPAs, o processo de estratificação visa garantir a abrangência geográfica e significância estatística das pesquisas e seus resultados. </w:t>
       </w:r>
       <w:r>
-        <w:rPr>
-          <w:highlight w:val="yellow"/>
-        </w:rPr>
         <w:t>Cabe ressaltar que cada UPA pertence a um e apenas um estrato.</w:t>
       </w:r>
     </w:p>
     <w:p>
-      <w:pPr>
-        <w:rPr>
-          <w:highlight w:val="yellow"/>
-        </w:rPr>
-      </w:pPr>
-      <w:r>
-        <w:rPr>
-          <w:highlight w:val="yellow"/>
-        </w:rPr>
-        <w:t>MUDAR</w:t>
-      </w:r>
-    </w:p>
-    <w:p>
       <w:r>
         <w:t>Estratificação por divisão administrativa</w:t>
       </w:r>
@@ -156,12 +132,12 @@
     </w:p>
     <w:p>
       <w:r>
+        <w:t>Estratificação estatística</w:t>
+      </w:r>
+    </w:p>
+    <w:p>
+      <w:r>
         <w:lastRenderedPageBreak/>
-        <w:t>Estratificação estatística</w:t>
-      </w:r>
-    </w:p>
-    <w:p>
-      <w:r>
         <w:t>Depois das etapas que tinham por objetivos principais garantir o espalhamento da amostra no território e permitir o controle da seleção e do tamanho da amostra para possíveis divulgações de resultados, foi efetuada uma última etapa, agora ocm o intuito de melhorar a precisão das estimativas obtidas com os dados das pesquisas.</w:t>
       </w:r>
     </w:p>
@@ -195,26 +171,73 @@
     </w:p>
     <w:p>
       <w:r>
-        <w:t>PEGAR TABELA 1 Freitas e Antonaci 2014</w:t>
-      </w:r>
-    </w:p>
-    <w:p>
-      <w:r>
-        <w:t>Definição da amostra da POF 2017-2018</w:t>
-      </w:r>
-    </w:p>
-    <w:p>
-      <w:r>
-        <w:t>Pagina 24-28</w:t>
-      </w:r>
-      <w:r>
-        <w:t>, 30</w:t>
-      </w:r>
-      <w:r>
-        <w:t xml:space="preserve"> livro POF</w:t>
-      </w:r>
-    </w:p>
-    <w:p/>
+        <w:t xml:space="preserve">Uma vez que todos os estratos foram definidos, a próxima etapa é a seleção das UPAs em cada estrato para compor a Amostra Mestra. Dentro do estrato, a seleção das UPAs ocorre com probabilidade proporcional ao </w:t>
+      </w:r>
+      <w:r>
+        <w:t>número de domicílios no setor</w:t>
+      </w:r>
+      <w:r>
+        <w:t>. Definidas as UPAs de cada estrato, temos a Amostra Mestra – que é a amostra que atenderá à PNAD contínua.</w:t>
+      </w:r>
+    </w:p>
+    <w:p>
+      <w:r>
+        <w:t xml:space="preserve">As outras pesquisas (POF inclusa) não precisam da mesma quantidade de UPAs </w:t>
+      </w:r>
+      <w:r>
+        <w:t xml:space="preserve">que a PNADC. Então, a amostragem da POF é realizada pela seleção aleatória das UPAs que já compõem a Amostra Mestra. Assim, todas as UPAs que fazem parte da POF também fazem parte da PNAD Contínua. </w:t>
+      </w:r>
+      <w:r>
+        <w:t>Dentro de cada UPA, os domicílios são selecionados por amostragem aleatória simples.. Há, nesse ponto, o cuidado de não selecionar domicílios já selecionados para outras pesquisas. Por fim, as UPAs são distribuídas ao longo dos quatro trimestres da pesquisa, garantindo que, em todos eles, os estratos geográfico e socioeconômico estejam representados através dos domicílios selecionados.</w:t>
+      </w:r>
+    </w:p>
+    <w:p>
+      <w:r>
+        <w:t>Esse</w:t>
+      </w:r>
+      <w:r>
+        <w:t xml:space="preserve"> plano amostral adotad</w:t>
+      </w:r>
+      <w:r>
+        <w:t>o</w:t>
+      </w:r>
+      <w:r>
+        <w:t xml:space="preserve"> é</w:t>
+      </w:r>
+      <w:r>
+        <w:t xml:space="preserve"> denominado</w:t>
+      </w:r>
+      <w:r>
+        <w:t xml:space="preserve"> plano conglomerado em dois estágios</w:t>
+      </w:r>
+      <w:r>
+        <w:t xml:space="preserve">, </w:t>
+      </w:r>
+      <w:r>
+        <w:t>com estratificação das unidades primárias de amostragem (UPAs).</w:t>
+      </w:r>
+      <w:r>
+        <w:t xml:space="preserve"> </w:t>
+      </w:r>
+      <w:r>
+        <w:t>No primeiro estágio são selecionadas UPAs com probabilidade proporcional ao número de</w:t>
+      </w:r>
+      <w:r>
+        <w:t xml:space="preserve"> </w:t>
+      </w:r>
+      <w:r>
+        <w:t>domicílios dentro de cada estrato definido. No segundo estágio é selecionado um número fixo de domicílios particulares permanentes</w:t>
+      </w:r>
+      <w:r>
+        <w:t xml:space="preserve"> </w:t>
+      </w:r>
+      <w:r>
+        <w:t>ocupados dentro de cada UPA da amostra</w:t>
+      </w:r>
+      <w:r>
+        <w:t>.</w:t>
+      </w:r>
+    </w:p>
     <w:p>
       <w:r>
         <w:t>Características da POF 2017-2018</w:t>
@@ -261,6 +284,7 @@
     </w:p>
     <w:p>
       <w:r>
+        <w:lastRenderedPageBreak/>
         <w:t>Pessoa de referência é aquela responsável por aluguel, prestação do imóvel ou outras despesas de habitação. No caso em que nenhum morador satisfez a pelo menos uma das condições acima, a pessoa de referência é aquela assim considerada pelos membros da unidade de consumo. Se mais de uma pessoa for identificada, estabeleceu-se como aquela de maior idade.</w:t>
       </w:r>
     </w:p>
@@ -276,11 +300,7 @@
     </w:p>
     <w:p>
       <w:r>
-        <w:t xml:space="preserve">Período de referência das informações de despesas e rendimentos. Devido à grande variedade de itens, preços e frequências de aquisição dos itens de despesa, foram definidos quatro </w:t>
-      </w:r>
-      <w:r>
-        <w:lastRenderedPageBreak/>
-        <w:t>períodos de referência: 7 dias, 30 dias, 90 dias e 12 meses. Os rendimentos e informações relacionadas foram coletados segundo o período de referência de 12 meses. Para cada informante, os períodos de referência foram estabelecidos como o tempo que antecede à data de realização da coleta no domicílio. A exceção é o período de referência de 7 dias, contado no decorrer da entrevista.</w:t>
+        <w:t>Período de referência das informações de despesas e rendimentos. Devido à grande variedade de itens, preços e frequências de aquisição dos itens de despesa, foram definidos quatro períodos de referência: 7 dias, 30 dias, 90 dias e 12 meses. Os rendimentos e informações relacionadas foram coletados segundo o período de referência de 12 meses. Para cada informante, os períodos de referência foram estabelecidos como o tempo que antecede à data de realização da coleta no domicílio. A exceção é o período de referência de 7 dias, contado no decorrer da entrevista.</w:t>
       </w:r>
     </w:p>
     <w:p>
@@ -310,7 +330,6 @@
         <w:t>15 registros. Cada registro corresponde a um arquivo de microdados. Quando realizamos análises de rendimentos e/ou despesas, precisamos combinar informações de diversos registros.</w:t>
       </w:r>
     </w:p>
-    <w:p/>
     <w:sectPr>
       <w:pgSz w:w="11906" w:h="16838"/>
       <w:pgMar w:top="1417" w:right="1701" w:bottom="1417" w:left="1701" w:header="708" w:footer="708" w:gutter="0"/>

</xml_diff>